<commit_message>
Revisión y correción de Entregables del trimestre V
</commit_message>
<xml_diff>
--- a/Trimestre V/Entregables/plan de Pruebas.docx
+++ b/Trimestre V/Entregables/plan de Pruebas.docx
@@ -1,6 +1,6 @@
 
 <file path=word/document.xml><?xml version="1.0" encoding="utf-8"?>
-<w:document xmlns:wpc="http://schemas.microsoft.com/office/word/2010/wordprocessingCanvas" xmlns:cx="http://schemas.microsoft.com/office/drawing/2014/chartex" xmlns:cx1="http://schemas.microsoft.com/office/drawing/2015/9/8/chartex" xmlns:cx2="http://schemas.microsoft.com/office/drawing/2015/10/21/chartex" xmlns:cx3="http://schemas.microsoft.com/office/drawing/2016/5/9/chartex" xmlns:cx4="http://schemas.microsoft.com/office/drawing/2016/5/10/chartex" xmlns:cx5="http://schemas.microsoft.com/office/drawing/2016/5/11/chartex" xmlns:cx6="http://schemas.microsoft.com/office/drawing/2016/5/12/chartex" xmlns:cx7="http://schemas.microsoft.com/office/drawing/2016/5/13/chartex" xmlns:cx8="http://schemas.microsoft.com/office/drawing/2016/5/14/chartex" xmlns:mc="http://schemas.openxmlformats.org/markup-compatibility/2006" xmlns:aink="http://schemas.microsoft.com/office/drawing/2016/ink" xmlns:am3d="http://schemas.microsoft.com/office/drawing/2017/model3d" xmlns:o="urn:schemas-microsoft-com:office:office" xmlns:oel="http://schemas.microsoft.com/office/2019/extlst" xmlns:r="http://schemas.openxmlformats.org/officeDocument/2006/relationships" xmlns:m="http://schemas.openxmlformats.org/officeDocument/2006/math" xmlns:v="urn:schemas-microsoft-com:vml" xmlns:wp14="http://schemas.microsoft.com/office/word/2010/wordprocessingDrawing" xmlns:wp="http://schemas.openxmlformats.org/drawingml/2006/wordprocessingDrawing" xmlns:w10="urn:schemas-microsoft-com:office:word" xmlns:w="http://schemas.openxmlformats.org/wordprocessingml/2006/main" xmlns:w14="http://schemas.microsoft.com/office/word/2010/wordml" xmlns:w15="http://schemas.microsoft.com/office/word/2012/wordml" xmlns:w16cex="http://schemas.microsoft.com/office/word/2018/wordml/cex" xmlns:w16cid="http://schemas.microsoft.com/office/word/2016/wordml/cid" xmlns:w16="http://schemas.microsoft.com/office/word/2018/wordml" xmlns:w16sdtdh="http://schemas.microsoft.com/office/word/2020/wordml/sdtdatahash" xmlns:w16se="http://schemas.microsoft.com/office/word/2015/wordml/symex" xmlns:wpg="http://schemas.microsoft.com/office/word/2010/wordprocessingGroup" xmlns:wpi="http://schemas.microsoft.com/office/word/2010/wordprocessingInk" xmlns:wne="http://schemas.microsoft.com/office/word/2006/wordml" xmlns:wps="http://schemas.microsoft.com/office/word/2010/wordprocessingShape" mc:Ignorable="w14 w15 w16se w16cid w16 w16cex w16sdtdh wp14">
+<w:document xmlns:wpc="http://schemas.microsoft.com/office/word/2010/wordprocessingCanvas" xmlns:cx="http://schemas.microsoft.com/office/drawing/2014/chartex" xmlns:cx1="http://schemas.microsoft.com/office/drawing/2015/9/8/chartex" xmlns:cx2="http://schemas.microsoft.com/office/drawing/2015/10/21/chartex" xmlns:cx3="http://schemas.microsoft.com/office/drawing/2016/5/9/chartex" xmlns:cx4="http://schemas.microsoft.com/office/drawing/2016/5/10/chartex" xmlns:cx5="http://schemas.microsoft.com/office/drawing/2016/5/11/chartex" xmlns:cx6="http://schemas.microsoft.com/office/drawing/2016/5/12/chartex" xmlns:cx7="http://schemas.microsoft.com/office/drawing/2016/5/13/chartex" xmlns:cx8="http://schemas.microsoft.com/office/drawing/2016/5/14/chartex" xmlns:mc="http://schemas.openxmlformats.org/markup-compatibility/2006" xmlns:aink="http://schemas.microsoft.com/office/drawing/2016/ink" xmlns:am3d="http://schemas.microsoft.com/office/drawing/2017/model3d" xmlns:o="urn:schemas-microsoft-com:office:office" xmlns:r="http://schemas.openxmlformats.org/officeDocument/2006/relationships" xmlns:m="http://schemas.openxmlformats.org/officeDocument/2006/math" xmlns:v="urn:schemas-microsoft-com:vml" xmlns:wp14="http://schemas.microsoft.com/office/word/2010/wordprocessingDrawing" xmlns:wp="http://schemas.openxmlformats.org/drawingml/2006/wordprocessingDrawing" xmlns:w10="urn:schemas-microsoft-com:office:word" xmlns:w="http://schemas.openxmlformats.org/wordprocessingml/2006/main" xmlns:w14="http://schemas.microsoft.com/office/word/2010/wordml" xmlns:w15="http://schemas.microsoft.com/office/word/2012/wordml" xmlns:w16cid="http://schemas.microsoft.com/office/word/2016/wordml/cid" xmlns:w16se="http://schemas.microsoft.com/office/word/2015/wordml/symex" xmlns:wpg="http://schemas.microsoft.com/office/word/2010/wordprocessingGroup" xmlns:wpi="http://schemas.microsoft.com/office/word/2010/wordprocessingInk" xmlns:wne="http://schemas.microsoft.com/office/word/2006/wordml" xmlns:wps="http://schemas.microsoft.com/office/word/2010/wordprocessingShape" mc:Ignorable="w14 w15 w16se w16cid wp14">
   <w:body>
     <w:p>
       <w:pPr>
@@ -1605,7 +1605,7 @@
                 <w:szCs w:val="20"/>
                 <w:lang w:eastAsia="es-VE"/>
               </w:rPr>
-              <w:t xml:space="preserve">Marlon </w:t>
+              <w:t xml:space="preserve">Marlon Martínez, Cristian Ortega y William </w:t>
             </w:r>
             <w:r>
               <w:rPr>
@@ -1615,7 +1615,7 @@
                 <w:szCs w:val="20"/>
                 <w:lang w:eastAsia="es-VE"/>
               </w:rPr>
-              <w:t>Martínez, Cristian Ortega y William Alvarez</w:t>
+              <w:t>Álvarez</w:t>
             </w:r>
           </w:p>
         </w:tc>
@@ -2513,104 +2513,6 @@
     </w:p>
     <w:p>
       <w:pPr>
-        <w:pStyle w:val="Prrafodelista"/>
-        <w:ind w:left="426"/>
-        <w:rPr>
-          <w:rFonts w:ascii="Arial" w:hAnsi="Arial" w:cs="Arial"/>
-          <w:sz w:val="20"/>
-          <w:szCs w:val="20"/>
-          <w:lang w:val="es-MX"/>
-        </w:rPr>
-      </w:pPr>
-    </w:p>
-    <w:p>
-      <w:pPr>
-        <w:pStyle w:val="Prrafodelista"/>
-        <w:ind w:left="426"/>
-        <w:rPr>
-          <w:rFonts w:ascii="Arial" w:hAnsi="Arial" w:cs="Arial"/>
-          <w:sz w:val="20"/>
-          <w:szCs w:val="20"/>
-          <w:lang w:val="es-MX"/>
-        </w:rPr>
-      </w:pPr>
-    </w:p>
-    <w:p>
-      <w:pPr>
-        <w:pStyle w:val="Prrafodelista"/>
-        <w:ind w:left="426"/>
-        <w:rPr>
-          <w:rFonts w:ascii="Arial" w:hAnsi="Arial" w:cs="Arial"/>
-          <w:sz w:val="20"/>
-          <w:szCs w:val="20"/>
-          <w:lang w:val="es-MX"/>
-        </w:rPr>
-      </w:pPr>
-    </w:p>
-    <w:p>
-      <w:pPr>
-        <w:pStyle w:val="Prrafodelista"/>
-        <w:ind w:left="426"/>
-        <w:rPr>
-          <w:rFonts w:ascii="Arial" w:hAnsi="Arial" w:cs="Arial"/>
-          <w:sz w:val="20"/>
-          <w:szCs w:val="20"/>
-          <w:lang w:val="es-MX"/>
-        </w:rPr>
-      </w:pPr>
-    </w:p>
-    <w:p>
-      <w:pPr>
-        <w:pStyle w:val="Prrafodelista"/>
-        <w:ind w:left="426"/>
-        <w:rPr>
-          <w:rFonts w:ascii="Arial" w:hAnsi="Arial" w:cs="Arial"/>
-          <w:sz w:val="20"/>
-          <w:szCs w:val="20"/>
-          <w:lang w:val="es-MX"/>
-        </w:rPr>
-      </w:pPr>
-    </w:p>
-    <w:p>
-      <w:pPr>
-        <w:pStyle w:val="Prrafodelista"/>
-        <w:ind w:left="426"/>
-        <w:rPr>
-          <w:rFonts w:ascii="Arial" w:hAnsi="Arial" w:cs="Arial"/>
-          <w:sz w:val="20"/>
-          <w:szCs w:val="20"/>
-          <w:lang w:val="es-MX"/>
-        </w:rPr>
-      </w:pPr>
-    </w:p>
-    <w:p>
-      <w:pPr>
-        <w:pStyle w:val="Prrafodelista"/>
-        <w:ind w:left="426"/>
-        <w:rPr>
-          <w:rFonts w:ascii="Arial" w:hAnsi="Arial" w:cs="Arial"/>
-          <w:sz w:val="20"/>
-          <w:szCs w:val="20"/>
-          <w:lang w:val="es-MX"/>
-        </w:rPr>
-      </w:pPr>
-    </w:p>
-    <w:p>
-      <w:pPr>
-        <w:pStyle w:val="Prrafodelista"/>
-        <w:ind w:left="426"/>
-        <w:rPr>
-          <w:rFonts w:ascii="Arial" w:hAnsi="Arial" w:cs="Arial"/>
-          <w:sz w:val="20"/>
-          <w:szCs w:val="20"/>
-          <w:lang w:val="es-MX"/>
-        </w:rPr>
-      </w:pPr>
-    </w:p>
-    <w:p>
-      <w:pPr>
-        <w:pStyle w:val="Prrafodelista"/>
-        <w:ind w:left="426"/>
         <w:rPr>
           <w:rFonts w:ascii="Arial" w:hAnsi="Arial" w:cs="Arial"/>
           <w:sz w:val="20"/>
@@ -3117,8 +3019,6 @@
         <w:ind w:left="426"/>
         <w:rPr>
           <w:rFonts w:ascii="Arial" w:hAnsi="Arial" w:cs="Arial"/>
-          <w:b/>
-          <w:bCs/>
           <w:sz w:val="20"/>
           <w:szCs w:val="20"/>
         </w:rPr>
@@ -3225,6 +3125,102 @@
     <w:p>
       <w:pPr>
         <w:pStyle w:val="Prrafodelista"/>
+        <w:ind w:left="426"/>
+        <w:rPr>
+          <w:rFonts w:ascii="Arial" w:hAnsi="Arial" w:cs="Arial"/>
+          <w:sz w:val="20"/>
+          <w:szCs w:val="20"/>
+          <w:lang w:val="es-MX"/>
+        </w:rPr>
+      </w:pPr>
+    </w:p>
+    <w:p>
+      <w:pPr>
+        <w:pStyle w:val="Prrafodelista"/>
+        <w:ind w:left="426"/>
+        <w:rPr>
+          <w:rFonts w:ascii="Arial" w:hAnsi="Arial" w:cs="Arial"/>
+          <w:sz w:val="20"/>
+          <w:szCs w:val="20"/>
+          <w:lang w:val="es-MX"/>
+        </w:rPr>
+      </w:pPr>
+    </w:p>
+    <w:p>
+      <w:pPr>
+        <w:pStyle w:val="Prrafodelista"/>
+        <w:ind w:left="426"/>
+        <w:rPr>
+          <w:rFonts w:ascii="Arial" w:hAnsi="Arial" w:cs="Arial"/>
+          <w:sz w:val="20"/>
+          <w:szCs w:val="20"/>
+          <w:lang w:val="es-MX"/>
+        </w:rPr>
+      </w:pPr>
+    </w:p>
+    <w:p>
+      <w:pPr>
+        <w:pStyle w:val="Prrafodelista"/>
+        <w:ind w:left="426"/>
+        <w:rPr>
+          <w:rFonts w:ascii="Arial" w:hAnsi="Arial" w:cs="Arial"/>
+          <w:sz w:val="20"/>
+          <w:szCs w:val="20"/>
+          <w:lang w:val="es-MX"/>
+        </w:rPr>
+      </w:pPr>
+    </w:p>
+    <w:p>
+      <w:pPr>
+        <w:pStyle w:val="Prrafodelista"/>
+        <w:ind w:left="426"/>
+        <w:rPr>
+          <w:rFonts w:ascii="Arial" w:hAnsi="Arial" w:cs="Arial"/>
+          <w:sz w:val="20"/>
+          <w:szCs w:val="20"/>
+          <w:lang w:val="es-MX"/>
+        </w:rPr>
+      </w:pPr>
+    </w:p>
+    <w:p>
+      <w:pPr>
+        <w:pStyle w:val="Prrafodelista"/>
+        <w:ind w:left="426"/>
+        <w:rPr>
+          <w:rFonts w:ascii="Arial" w:hAnsi="Arial" w:cs="Arial"/>
+          <w:sz w:val="20"/>
+          <w:szCs w:val="20"/>
+          <w:lang w:val="es-MX"/>
+        </w:rPr>
+      </w:pPr>
+    </w:p>
+    <w:p>
+      <w:pPr>
+        <w:pStyle w:val="Prrafodelista"/>
+        <w:ind w:left="426"/>
+        <w:rPr>
+          <w:rFonts w:ascii="Arial" w:hAnsi="Arial" w:cs="Arial"/>
+          <w:sz w:val="20"/>
+          <w:szCs w:val="20"/>
+          <w:lang w:val="es-MX"/>
+        </w:rPr>
+      </w:pPr>
+    </w:p>
+    <w:p>
+      <w:pPr>
+        <w:pStyle w:val="Prrafodelista"/>
+        <w:ind w:left="426"/>
+        <w:rPr>
+          <w:rFonts w:ascii="Arial" w:hAnsi="Arial" w:cs="Arial"/>
+          <w:sz w:val="20"/>
+          <w:szCs w:val="20"/>
+          <w:lang w:val="es-MX"/>
+        </w:rPr>
+      </w:pPr>
+    </w:p>
+    <w:p>
+      <w:pPr>
+        <w:pStyle w:val="Prrafodelista"/>
         <w:numPr>
           <w:ilvl w:val="0"/>
           <w:numId w:val="2"/>
@@ -3248,6 +3244,7 @@
           <w:szCs w:val="20"/>
           <w:lang w:val="es-MX"/>
         </w:rPr>
+        <w:lastRenderedPageBreak/>
         <w:t>Evidencia de P</w:t>
       </w:r>
       <w:r>
@@ -3275,6 +3272,8 @@
           <w:lang w:val="es-MX"/>
         </w:rPr>
       </w:pPr>
+      <w:bookmarkStart w:id="0" w:name="_GoBack"/>
+      <w:bookmarkEnd w:id="0"/>
     </w:p>
     <w:p>
       <w:pPr>
@@ -3289,11 +3288,7 @@
           <w:lang w:val="es-MX"/>
         </w:rPr>
       </w:pPr>
-    </w:p>
-    <w:p>
-      <w:pPr>
-        <w:pStyle w:val="Prrafodelista"/>
-        <w:ind w:left="426"/>
+      <w:r>
         <w:rPr>
           <w:rFonts w:ascii="Arial" w:hAnsi="Arial" w:cs="Arial"/>
           <w:b/>
@@ -3302,7 +3297,8 @@
           <w:szCs w:val="20"/>
           <w:lang w:val="es-MX"/>
         </w:rPr>
-      </w:pPr>
+        <w:t>Prueba 001</w:t>
+      </w:r>
     </w:p>
     <w:p>
       <w:pPr>
@@ -3317,11 +3313,7 @@
           <w:lang w:val="es-MX"/>
         </w:rPr>
       </w:pPr>
-    </w:p>
-    <w:p>
-      <w:pPr>
-        <w:pStyle w:val="Prrafodelista"/>
-        <w:ind w:left="426"/>
+      <w:r>
         <w:rPr>
           <w:rFonts w:ascii="Arial" w:hAnsi="Arial" w:cs="Arial"/>
           <w:b/>
@@ -3330,12 +3322,9 @@
           <w:szCs w:val="20"/>
           <w:lang w:val="es-MX"/>
         </w:rPr>
-      </w:pPr>
-    </w:p>
-    <w:p>
-      <w:pPr>
-        <w:pStyle w:val="Prrafodelista"/>
-        <w:ind w:left="426"/>
+        <w:t xml:space="preserve">Caso de prueba </w:t>
+      </w:r>
+      <w:r>
         <w:rPr>
           <w:rFonts w:ascii="Arial" w:hAnsi="Arial" w:cs="Arial"/>
           <w:b/>
@@ -3344,66 +3333,6 @@
           <w:szCs w:val="20"/>
           <w:lang w:val="es-MX"/>
         </w:rPr>
-      </w:pPr>
-    </w:p>
-    <w:p>
-      <w:pPr>
-        <w:pStyle w:val="Prrafodelista"/>
-        <w:ind w:left="426"/>
-        <w:rPr>
-          <w:rFonts w:ascii="Arial" w:hAnsi="Arial" w:cs="Arial"/>
-          <w:b/>
-          <w:bCs/>
-          <w:sz w:val="20"/>
-          <w:szCs w:val="20"/>
-          <w:lang w:val="es-MX"/>
-        </w:rPr>
-      </w:pPr>
-      <w:r>
-        <w:rPr>
-          <w:rFonts w:ascii="Arial" w:hAnsi="Arial" w:cs="Arial"/>
-          <w:b/>
-          <w:bCs/>
-          <w:sz w:val="20"/>
-          <w:szCs w:val="20"/>
-          <w:lang w:val="es-MX"/>
-        </w:rPr>
-        <w:t>Prueba 001</w:t>
-      </w:r>
-    </w:p>
-    <w:p>
-      <w:pPr>
-        <w:pStyle w:val="Prrafodelista"/>
-        <w:ind w:left="426"/>
-        <w:rPr>
-          <w:rFonts w:ascii="Arial" w:hAnsi="Arial" w:cs="Arial"/>
-          <w:b/>
-          <w:bCs/>
-          <w:sz w:val="20"/>
-          <w:szCs w:val="20"/>
-          <w:lang w:val="es-MX"/>
-        </w:rPr>
-      </w:pPr>
-      <w:r>
-        <w:rPr>
-          <w:rFonts w:ascii="Arial" w:hAnsi="Arial" w:cs="Arial"/>
-          <w:b/>
-          <w:bCs/>
-          <w:sz w:val="20"/>
-          <w:szCs w:val="20"/>
-          <w:lang w:val="es-MX"/>
-        </w:rPr>
-        <w:t xml:space="preserve">Caso de prueba </w:t>
-      </w:r>
-      <w:r>
-        <w:rPr>
-          <w:rFonts w:ascii="Arial" w:hAnsi="Arial" w:cs="Arial"/>
-          <w:b/>
-          <w:bCs/>
-          <w:sz w:val="20"/>
-          <w:szCs w:val="20"/>
-          <w:lang w:val="es-MX"/>
-        </w:rPr>
         <w:t>agregar los datos</w:t>
       </w:r>
     </w:p>
@@ -3427,6 +3356,7 @@
       </w:r>
       <w:r>
         <w:rPr>
+          <w:noProof/>
           <w:lang w:val="es-MX"/>
         </w:rPr>
         <w:drawing>
@@ -3467,6 +3397,7 @@
       </w:r>
       <w:r>
         <w:rPr>
+          <w:noProof/>
           <w:lang w:val="es-MX"/>
         </w:rPr>
         <w:drawing>
@@ -3507,6 +3438,7 @@
       </w:r>
       <w:r>
         <w:rPr>
+          <w:noProof/>
           <w:lang w:val="es-MX"/>
         </w:rPr>
         <w:drawing>
@@ -3547,6 +3479,7 @@
       </w:r>
       <w:r>
         <w:rPr>
+          <w:noProof/>
           <w:lang w:val="es-MX"/>
         </w:rPr>
         <w:drawing>
@@ -3587,6 +3520,7 @@
       </w:r>
       <w:r>
         <w:rPr>
+          <w:noProof/>
           <w:lang w:val="es-MX"/>
         </w:rPr>
         <w:lastRenderedPageBreak/>
@@ -3628,6 +3562,7 @@
       </w:r>
       <w:r>
         <w:rPr>
+          <w:noProof/>
           <w:lang w:val="es-MX"/>
         </w:rPr>
         <w:drawing>
@@ -3767,6 +3702,7 @@
       </w:pPr>
       <w:r>
         <w:rPr>
+          <w:noProof/>
           <w:lang w:val="es-MX"/>
         </w:rPr>
         <w:drawing>
@@ -3807,6 +3743,7 @@
       </w:r>
       <w:r>
         <w:rPr>
+          <w:noProof/>
           <w:lang w:val="es-MX"/>
         </w:rPr>
         <w:drawing>
@@ -3847,6 +3784,7 @@
       </w:r>
       <w:r>
         <w:rPr>
+          <w:noProof/>
           <w:lang w:val="es-MX"/>
         </w:rPr>
         <w:drawing>
@@ -3887,6 +3825,7 @@
       </w:r>
       <w:r>
         <w:rPr>
+          <w:noProof/>
           <w:lang w:val="es-MX"/>
         </w:rPr>
         <w:lastRenderedPageBreak/>
@@ -3928,6 +3867,7 @@
       </w:r>
       <w:r>
         <w:rPr>
+          <w:noProof/>
           <w:lang w:val="es-MX"/>
         </w:rPr>
         <w:drawing>
@@ -3968,6 +3908,7 @@
       </w:r>
       <w:r>
         <w:rPr>
+          <w:noProof/>
           <w:lang w:val="es-MX"/>
         </w:rPr>
         <w:drawing>
@@ -4180,6 +4121,7 @@
       </w:pPr>
       <w:r>
         <w:rPr>
+          <w:noProof/>
           <w:lang w:val="es-MX"/>
         </w:rPr>
         <w:drawing>
@@ -4220,6 +4162,7 @@
       </w:r>
       <w:r>
         <w:rPr>
+          <w:noProof/>
           <w:lang w:val="es-MX"/>
         </w:rPr>
         <w:drawing>
@@ -4310,7 +4253,7 @@
 </file>
 
 <file path=word/numbering.xml><?xml version="1.0" encoding="utf-8"?>
-<w:numbering xmlns:wpc="http://schemas.microsoft.com/office/word/2010/wordprocessingCanvas" xmlns:cx="http://schemas.microsoft.com/office/drawing/2014/chartex" xmlns:cx1="http://schemas.microsoft.com/office/drawing/2015/9/8/chartex" xmlns:cx2="http://schemas.microsoft.com/office/drawing/2015/10/21/chartex" xmlns:cx3="http://schemas.microsoft.com/office/drawing/2016/5/9/chartex" xmlns:cx4="http://schemas.microsoft.com/office/drawing/2016/5/10/chartex" xmlns:cx5="http://schemas.microsoft.com/office/drawing/2016/5/11/chartex" xmlns:cx6="http://schemas.microsoft.com/office/drawing/2016/5/12/chartex" xmlns:cx7="http://schemas.microsoft.com/office/drawing/2016/5/13/chartex" xmlns:cx8="http://schemas.microsoft.com/office/drawing/2016/5/14/chartex" xmlns:mc="http://schemas.openxmlformats.org/markup-compatibility/2006" xmlns:aink="http://schemas.microsoft.com/office/drawing/2016/ink" xmlns:am3d="http://schemas.microsoft.com/office/drawing/2017/model3d" xmlns:o="urn:schemas-microsoft-com:office:office" xmlns:oel="http://schemas.microsoft.com/office/2019/extlst" xmlns:r="http://schemas.openxmlformats.org/officeDocument/2006/relationships" xmlns:m="http://schemas.openxmlformats.org/officeDocument/2006/math" xmlns:v="urn:schemas-microsoft-com:vml" xmlns:wp14="http://schemas.microsoft.com/office/word/2010/wordprocessingDrawing" xmlns:wp="http://schemas.openxmlformats.org/drawingml/2006/wordprocessingDrawing" xmlns:w10="urn:schemas-microsoft-com:office:word" xmlns:w="http://schemas.openxmlformats.org/wordprocessingml/2006/main" xmlns:w14="http://schemas.microsoft.com/office/word/2010/wordml" xmlns:w15="http://schemas.microsoft.com/office/word/2012/wordml" xmlns:w16cex="http://schemas.microsoft.com/office/word/2018/wordml/cex" xmlns:w16cid="http://schemas.microsoft.com/office/word/2016/wordml/cid" xmlns:w16="http://schemas.microsoft.com/office/word/2018/wordml" xmlns:w16sdtdh="http://schemas.microsoft.com/office/word/2020/wordml/sdtdatahash" xmlns:w16se="http://schemas.microsoft.com/office/word/2015/wordml/symex" xmlns:wpg="http://schemas.microsoft.com/office/word/2010/wordprocessingGroup" xmlns:wpi="http://schemas.microsoft.com/office/word/2010/wordprocessingInk" xmlns:wne="http://schemas.microsoft.com/office/word/2006/wordml" xmlns:wps="http://schemas.microsoft.com/office/word/2010/wordprocessingShape" mc:Ignorable="w14 w15 w16se w16cid w16 w16cex w16sdtdh wp14">
+<w:numbering xmlns:wpc="http://schemas.microsoft.com/office/word/2010/wordprocessingCanvas" xmlns:cx="http://schemas.microsoft.com/office/drawing/2014/chartex" xmlns:cx1="http://schemas.microsoft.com/office/drawing/2015/9/8/chartex" xmlns:cx2="http://schemas.microsoft.com/office/drawing/2015/10/21/chartex" xmlns:cx3="http://schemas.microsoft.com/office/drawing/2016/5/9/chartex" xmlns:cx4="http://schemas.microsoft.com/office/drawing/2016/5/10/chartex" xmlns:cx5="http://schemas.microsoft.com/office/drawing/2016/5/11/chartex" xmlns:cx6="http://schemas.microsoft.com/office/drawing/2016/5/12/chartex" xmlns:cx7="http://schemas.microsoft.com/office/drawing/2016/5/13/chartex" xmlns:cx8="http://schemas.microsoft.com/office/drawing/2016/5/14/chartex" xmlns:mc="http://schemas.openxmlformats.org/markup-compatibility/2006" xmlns:aink="http://schemas.microsoft.com/office/drawing/2016/ink" xmlns:am3d="http://schemas.microsoft.com/office/drawing/2017/model3d" xmlns:o="urn:schemas-microsoft-com:office:office" xmlns:r="http://schemas.openxmlformats.org/officeDocument/2006/relationships" xmlns:m="http://schemas.openxmlformats.org/officeDocument/2006/math" xmlns:v="urn:schemas-microsoft-com:vml" xmlns:wp14="http://schemas.microsoft.com/office/word/2010/wordprocessingDrawing" xmlns:wp="http://schemas.openxmlformats.org/drawingml/2006/wordprocessingDrawing" xmlns:w10="urn:schemas-microsoft-com:office:word" xmlns:w="http://schemas.openxmlformats.org/wordprocessingml/2006/main" xmlns:w14="http://schemas.microsoft.com/office/word/2010/wordml" xmlns:w15="http://schemas.microsoft.com/office/word/2012/wordml" xmlns:w16cid="http://schemas.microsoft.com/office/word/2016/wordml/cid" xmlns:w16se="http://schemas.microsoft.com/office/word/2015/wordml/symex" xmlns:wpg="http://schemas.microsoft.com/office/word/2010/wordprocessingGroup" xmlns:wpi="http://schemas.microsoft.com/office/word/2010/wordprocessingInk" xmlns:wne="http://schemas.microsoft.com/office/word/2006/wordml" xmlns:wps="http://schemas.microsoft.com/office/word/2010/wordprocessingShape" mc:Ignorable="w14 w15 w16se w16cid wp14">
   <w:abstractNum w:abstractNumId="0" w15:restartNumberingAfterBreak="0">
     <w:nsid w:val="0F9C7D7D"/>
     <w:multiLevelType w:val="hybridMultilevel"/>
@@ -4596,20 +4539,20 @@
       </w:rPr>
     </w:lvl>
   </w:abstractNum>
-  <w:num w:numId="1" w16cid:durableId="1507403057">
+  <w:num w:numId="1">
     <w:abstractNumId w:val="0"/>
   </w:num>
-  <w:num w:numId="2" w16cid:durableId="245186628">
+  <w:num w:numId="2">
     <w:abstractNumId w:val="1"/>
   </w:num>
-  <w:num w:numId="3" w16cid:durableId="936258001">
+  <w:num w:numId="3">
     <w:abstractNumId w:val="2"/>
   </w:num>
 </w:numbering>
 </file>
 
 <file path=word/styles.xml><?xml version="1.0" encoding="utf-8"?>
-<w:styles xmlns:mc="http://schemas.openxmlformats.org/markup-compatibility/2006" xmlns:r="http://schemas.openxmlformats.org/officeDocument/2006/relationships" xmlns:w="http://schemas.openxmlformats.org/wordprocessingml/2006/main" xmlns:w14="http://schemas.microsoft.com/office/word/2010/wordml" xmlns:w15="http://schemas.microsoft.com/office/word/2012/wordml" xmlns:w16cex="http://schemas.microsoft.com/office/word/2018/wordml/cex" xmlns:w16cid="http://schemas.microsoft.com/office/word/2016/wordml/cid" xmlns:w16="http://schemas.microsoft.com/office/word/2018/wordml" xmlns:w16sdtdh="http://schemas.microsoft.com/office/word/2020/wordml/sdtdatahash" xmlns:w16se="http://schemas.microsoft.com/office/word/2015/wordml/symex" mc:Ignorable="w14 w15 w16se w16cid w16 w16cex w16sdtdh">
+<w:styles xmlns:mc="http://schemas.openxmlformats.org/markup-compatibility/2006" xmlns:r="http://schemas.openxmlformats.org/officeDocument/2006/relationships" xmlns:w="http://schemas.openxmlformats.org/wordprocessingml/2006/main" xmlns:w14="http://schemas.microsoft.com/office/word/2010/wordml" xmlns:w15="http://schemas.microsoft.com/office/word/2012/wordml" xmlns:w16cid="http://schemas.microsoft.com/office/word/2016/wordml/cid" xmlns:w16se="http://schemas.microsoft.com/office/word/2015/wordml/symex" mc:Ignorable="w14 w15 w16se w16cid">
   <w:docDefaults>
     <w:rPrDefault>
       <w:rPr>
@@ -4625,7 +4568,7 @@
       </w:pPr>
     </w:pPrDefault>
   </w:docDefaults>
-  <w:latentStyles w:defLockedState="0" w:defUIPriority="99" w:defSemiHidden="0" w:defUnhideWhenUsed="0" w:defQFormat="0" w:count="376">
+  <w:latentStyles w:defLockedState="0" w:defUIPriority="99" w:defSemiHidden="0" w:defUnhideWhenUsed="0" w:defQFormat="0" w:count="375">
     <w:lsdException w:name="Normal" w:uiPriority="0" w:qFormat="1"/>
     <w:lsdException w:name="heading 1" w:uiPriority="9" w:qFormat="1"/>
     <w:lsdException w:name="heading 2" w:semiHidden="1" w:uiPriority="9" w:unhideWhenUsed="1" w:qFormat="1"/>
@@ -5001,7 +4944,6 @@
     <w:lsdException w:name="Smart Hyperlink" w:semiHidden="1" w:unhideWhenUsed="1"/>
     <w:lsdException w:name="Hashtag" w:semiHidden="1" w:unhideWhenUsed="1"/>
     <w:lsdException w:name="Unresolved Mention" w:semiHidden="1" w:unhideWhenUsed="1"/>
-    <w:lsdException w:name="Smart Link" w:semiHidden="1" w:unhideWhenUsed="1"/>
   </w:latentStyles>
   <w:style w:type="paragraph" w:default="1" w:styleId="Normal">
     <w:name w:val="Normal"/>

</xml_diff>